<commit_message>
Verificando opções de seleção de modelo. 1) Grid Search: Força-bruta, tentativa e erro.
</commit_message>
<xml_diff>
--- a/Deep Learning II.docx
+++ b/Deep Learning II.docx
@@ -590,6 +590,82 @@
       <w:pPr>
         <w:pStyle w:val="PargrafodaLista"/>
       </w:pPr>
+    </w:p>
+    <w:p>
+      <w:pPr>
+        <w:pStyle w:val="PargrafodaLista"/>
+      </w:pPr>
+      <w:proofErr w:type="spellStart"/>
+      <w:r>
+        <w:t>Ténicas</w:t>
+      </w:r>
+      <w:proofErr w:type="spellEnd"/>
+      <w:r>
+        <w:t xml:space="preserve"> de seleção de um modelo de dados:</w:t>
+      </w:r>
+    </w:p>
+    <w:p>
+      <w:pPr>
+        <w:pStyle w:val="PargrafodaLista"/>
+        <w:numPr>
+          <w:ilvl w:val="0"/>
+          <w:numId w:val="2"/>
+        </w:numPr>
+        <w:shd w:val="clear" w:color="auto" w:fill="FFFFFF"/>
+      </w:pPr>
+      <w:r>
+        <w:rPr>
+          <w:b/>
+          <w:bCs/>
+        </w:rPr>
+        <w:t xml:space="preserve">Grid Search Model </w:t>
+      </w:r>
+      <w:proofErr w:type="spellStart"/>
+      <w:r>
+        <w:rPr>
+          <w:b/>
+          <w:bCs/>
+        </w:rPr>
+        <w:t>Selection</w:t>
+      </w:r>
+      <w:proofErr w:type="spellEnd"/>
+      <w:r>
+        <w:rPr>
+          <w:b/>
+          <w:bCs/>
+        </w:rPr>
+        <w:t>:</w:t>
+      </w:r>
+      <w:r>
+        <w:t xml:space="preserve"> </w:t>
+      </w:r>
+      <w:r>
+        <w:t>algoritmo de força-bruta e tentativa e erro.</w:t>
+      </w:r>
+    </w:p>
+    <w:p>
+      <w:pPr>
+        <w:pStyle w:val="PargrafodaLista"/>
+        <w:numPr>
+          <w:ilvl w:val="0"/>
+          <w:numId w:val="2"/>
+        </w:numPr>
+        <w:shd w:val="clear" w:color="auto" w:fill="FFFFFF"/>
+        <w:spacing w:after="0" w:line="240" w:lineRule="auto"/>
+      </w:pPr>
+      <w:proofErr w:type="spellStart"/>
+      <w:r>
+        <w:t>Random</w:t>
+      </w:r>
+      <w:proofErr w:type="spellEnd"/>
+      <w:r>
+        <w:t xml:space="preserve"> Search Model </w:t>
+      </w:r>
+      <w:proofErr w:type="spellStart"/>
+      <w:r>
+        <w:t>Selection</w:t>
+      </w:r>
+      <w:proofErr w:type="spellEnd"/>
     </w:p>
     <w:p>
       <w:pPr>
@@ -1016,8 +1092,100 @@
       </w:pPr>
     </w:lvl>
   </w:abstractNum>
+  <w:abstractNum w:abstractNumId="1" w15:restartNumberingAfterBreak="0">
+    <w:nsid w:val="289357E2"/>
+    <w:multiLevelType w:val="hybridMultilevel"/>
+    <w:tmpl w:val="FD72C3BC"/>
+    <w:lvl w:ilvl="0" w:tplc="52447F32">
+      <w:start w:val="1"/>
+      <w:numFmt w:val="lowerLetter"/>
+      <w:lvlText w:val="%1)"/>
+      <w:lvlJc w:val="left"/>
+      <w:pPr>
+        <w:ind w:left="1068" w:hanging="360"/>
+      </w:pPr>
+      <w:rPr>
+        <w:rFonts w:hint="default"/>
+      </w:rPr>
+    </w:lvl>
+    <w:lvl w:ilvl="1" w:tplc="04160019" w:tentative="1">
+      <w:start w:val="1"/>
+      <w:numFmt w:val="lowerLetter"/>
+      <w:lvlText w:val="%2."/>
+      <w:lvlJc w:val="left"/>
+      <w:pPr>
+        <w:ind w:left="1788" w:hanging="360"/>
+      </w:pPr>
+    </w:lvl>
+    <w:lvl w:ilvl="2" w:tplc="0416001B" w:tentative="1">
+      <w:start w:val="1"/>
+      <w:numFmt w:val="lowerRoman"/>
+      <w:lvlText w:val="%3."/>
+      <w:lvlJc w:val="right"/>
+      <w:pPr>
+        <w:ind w:left="2508" w:hanging="180"/>
+      </w:pPr>
+    </w:lvl>
+    <w:lvl w:ilvl="3" w:tplc="0416000F" w:tentative="1">
+      <w:start w:val="1"/>
+      <w:numFmt w:val="decimal"/>
+      <w:lvlText w:val="%4."/>
+      <w:lvlJc w:val="left"/>
+      <w:pPr>
+        <w:ind w:left="3228" w:hanging="360"/>
+      </w:pPr>
+    </w:lvl>
+    <w:lvl w:ilvl="4" w:tplc="04160019" w:tentative="1">
+      <w:start w:val="1"/>
+      <w:numFmt w:val="lowerLetter"/>
+      <w:lvlText w:val="%5."/>
+      <w:lvlJc w:val="left"/>
+      <w:pPr>
+        <w:ind w:left="3948" w:hanging="360"/>
+      </w:pPr>
+    </w:lvl>
+    <w:lvl w:ilvl="5" w:tplc="0416001B" w:tentative="1">
+      <w:start w:val="1"/>
+      <w:numFmt w:val="lowerRoman"/>
+      <w:lvlText w:val="%6."/>
+      <w:lvlJc w:val="right"/>
+      <w:pPr>
+        <w:ind w:left="4668" w:hanging="180"/>
+      </w:pPr>
+    </w:lvl>
+    <w:lvl w:ilvl="6" w:tplc="0416000F" w:tentative="1">
+      <w:start w:val="1"/>
+      <w:numFmt w:val="decimal"/>
+      <w:lvlText w:val="%7."/>
+      <w:lvlJc w:val="left"/>
+      <w:pPr>
+        <w:ind w:left="5388" w:hanging="360"/>
+      </w:pPr>
+    </w:lvl>
+    <w:lvl w:ilvl="7" w:tplc="04160019" w:tentative="1">
+      <w:start w:val="1"/>
+      <w:numFmt w:val="lowerLetter"/>
+      <w:lvlText w:val="%8."/>
+      <w:lvlJc w:val="left"/>
+      <w:pPr>
+        <w:ind w:left="6108" w:hanging="360"/>
+      </w:pPr>
+    </w:lvl>
+    <w:lvl w:ilvl="8" w:tplc="0416001B" w:tentative="1">
+      <w:start w:val="1"/>
+      <w:numFmt w:val="lowerRoman"/>
+      <w:lvlText w:val="%9."/>
+      <w:lvlJc w:val="right"/>
+      <w:pPr>
+        <w:ind w:left="6828" w:hanging="180"/>
+      </w:pPr>
+    </w:lvl>
+  </w:abstractNum>
   <w:num w:numId="1">
     <w:abstractNumId w:val="0"/>
+  </w:num>
+  <w:num w:numId="2">
+    <w:abstractNumId w:val="1"/>
   </w:num>
 </w:numbering>
 </file>

</xml_diff>

<commit_message>
Verificando opções de seleção de modelo. 2) Random Search: Valores aleatórios para os hiperparâmetros
</commit_message>
<xml_diff>
--- a/Deep Learning II.docx
+++ b/Deep Learning II.docx
@@ -655,17 +655,47 @@
       </w:pPr>
       <w:proofErr w:type="spellStart"/>
       <w:r>
+        <w:rPr>
+          <w:b/>
+          <w:bCs/>
+        </w:rPr>
         <w:t>Random</w:t>
       </w:r>
       <w:proofErr w:type="spellEnd"/>
       <w:r>
+        <w:rPr>
+          <w:b/>
+          <w:bCs/>
+        </w:rPr>
         <w:t xml:space="preserve"> Search Model </w:t>
       </w:r>
       <w:proofErr w:type="spellStart"/>
       <w:r>
+        <w:rPr>
+          <w:b/>
+          <w:bCs/>
+        </w:rPr>
         <w:t>Selection</w:t>
       </w:r>
       <w:proofErr w:type="spellEnd"/>
+      <w:r>
+        <w:rPr>
+          <w:b/>
+          <w:bCs/>
+        </w:rPr>
+        <w:t>:</w:t>
+      </w:r>
+      <w:r>
+        <w:t xml:space="preserve"> Algoritmo que gera valores aleatórios para os </w:t>
+      </w:r>
+      <w:proofErr w:type="spellStart"/>
+      <w:r>
+        <w:t>hiperparâmetros</w:t>
+      </w:r>
+      <w:proofErr w:type="spellEnd"/>
+      <w:r>
+        <w:t xml:space="preserve"> afim de selecionar o modelo. Há a definição de um valor máximo. Tem uma listagem dos valores já gerados para usar novamente.</w:t>
+      </w:r>
     </w:p>
     <w:p>
       <w:pPr>

</xml_diff>